<commit_message>
New Template with photo
</commit_message>
<xml_diff>
--- a/survey_template_01a.docx
+++ b/survey_template_01a.docx
@@ -33,6 +33,16 @@
     <w:p>
       <w:r>
         <w:t>{{ surveyor_notes }}</w:t>
+      </w:r>
+    </w:p>
+    <w:p>
+      <w:r>
+        <w:t>Vessel Photo:</w:t>
+      </w:r>
+    </w:p>
+    <w:p>
+      <w:r>
+        <w:t>{{ vessel_photo }}</w:t>
       </w:r>
     </w:p>
     <w:sectPr>

</xml_diff>